<commit_message>
update project with comment
</commit_message>
<xml_diff>
--- a/ReadMe.docx
+++ b/ReadMe.docx
@@ -25,18 +25,8 @@
           <w:sz w:val="72"/>
           <w:szCs w:val="72"/>
         </w:rPr>
-        <w:t xml:space="preserve">Meets </w:t>
-      </w:r>
-      <w:proofErr w:type="spellStart"/>
-      <w:r>
-        <w:rPr>
-          <w:b/>
-          <w:sz w:val="72"/>
-          <w:szCs w:val="72"/>
-        </w:rPr>
-        <w:t>Specications</w:t>
-      </w:r>
-      <w:proofErr w:type="spellEnd"/>
+        <w:t>Meets Specications</w:t>
+      </w:r>
     </w:p>
     <w:p>
       <w:pPr>
@@ -52,26 +42,16 @@
           <w:sz w:val="28"/>
           <w:szCs w:val="28"/>
         </w:rPr>
-        <w:t xml:space="preserve"> Your Own Instagram on </w:t>
-      </w:r>
-      <w:proofErr w:type="gramStart"/>
+        <w:t xml:space="preserve"> Your Own Instagram on AWS</w:t>
+      </w:r>
       <w:r>
         <w:rPr>
           <w:b/>
           <w:sz w:val="28"/>
           <w:szCs w:val="28"/>
         </w:rPr>
-        <w:t>AWS</w:t>
-      </w:r>
-      <w:r>
-        <w:rPr>
-          <w:b/>
-          <w:sz w:val="28"/>
-          <w:szCs w:val="28"/>
-        </w:rPr>
         <w:t xml:space="preserve"> :</w:t>
       </w:r>
-      <w:proofErr w:type="gramEnd"/>
     </w:p>
     <w:p>
       <w:pPr>
@@ -136,31 +116,20 @@
         </w:rPr>
         <w:t>“</w:t>
       </w:r>
-      <w:proofErr w:type="spellStart"/>
       <w:r>
         <w:rPr>
           <w:rFonts w:ascii="Arial" w:hAnsi="Arial" w:cs="Arial"/>
           <w:i/>
         </w:rPr>
-        <w:t>npm</w:t>
-      </w:r>
-      <w:proofErr w:type="spellEnd"/>
+        <w:t xml:space="preserve">npm </w:t>
+      </w:r>
       <w:r>
         <w:rPr>
           <w:rFonts w:ascii="Arial" w:hAnsi="Arial" w:cs="Arial"/>
           <w:i/>
         </w:rPr>
-        <w:t xml:space="preserve"> </w:t>
-      </w:r>
-      <w:proofErr w:type="spellStart"/>
-      <w:r>
-        <w:rPr>
-          <w:rFonts w:ascii="Arial" w:hAnsi="Arial" w:cs="Arial"/>
-          <w:i/>
-        </w:rPr>
         <w:t>i</w:t>
       </w:r>
-      <w:proofErr w:type="spellEnd"/>
       <w:r>
         <w:rPr>
           <w:rFonts w:ascii="Arial" w:hAnsi="Arial" w:cs="Arial"/>
@@ -239,21 +208,7 @@
         <w:rPr>
           <w:rFonts w:ascii="Arial" w:hAnsi="Arial" w:cs="Arial"/>
         </w:rPr>
-        <w:t xml:space="preserve">Run the development </w:t>
-      </w:r>
-      <w:proofErr w:type="gramStart"/>
-      <w:r>
-        <w:rPr>
-          <w:rFonts w:ascii="Arial" w:hAnsi="Arial" w:cs="Arial"/>
-        </w:rPr>
-        <w:t>server :</w:t>
-      </w:r>
-      <w:proofErr w:type="gramEnd"/>
-      <w:r>
-        <w:rPr>
-          <w:rFonts w:ascii="Arial" w:hAnsi="Arial" w:cs="Arial"/>
-        </w:rPr>
-        <w:t xml:space="preserve"> </w:t>
+        <w:t xml:space="preserve">Run the development server : </w:t>
       </w:r>
       <w:r>
         <w:rPr>
@@ -261,21 +216,12 @@
         </w:rPr>
         <w:t>“</w:t>
       </w:r>
-      <w:proofErr w:type="spellStart"/>
       <w:r>
         <w:rPr>
           <w:rFonts w:ascii="Arial" w:hAnsi="Arial" w:cs="Arial"/>
           <w:i/>
         </w:rPr>
-        <w:t>npm</w:t>
-      </w:r>
-      <w:proofErr w:type="spellEnd"/>
-      <w:r>
-        <w:rPr>
-          <w:rFonts w:ascii="Arial" w:hAnsi="Arial" w:cs="Arial"/>
-          <w:i/>
-        </w:rPr>
-        <w:t xml:space="preserve"> run dev</w:t>
+        <w:t>npm run dev</w:t>
       </w:r>
       <w:r>
         <w:rPr>
@@ -463,21 +409,7 @@
         <w:rPr>
           <w:b/>
         </w:rPr>
-        <w:t xml:space="preserve">Create a new endpoint in the </w:t>
-      </w:r>
-      <w:proofErr w:type="spellStart"/>
-      <w:r>
-        <w:rPr>
-          <w:b/>
-        </w:rPr>
-        <w:t>server.ts</w:t>
-      </w:r>
-      <w:proofErr w:type="spellEnd"/>
-      <w:r>
-        <w:rPr>
-          <w:b/>
-        </w:rPr>
-        <w:t xml:space="preserve"> file</w:t>
+        <w:t>Create a new endpoint in the server.ts file</w:t>
       </w:r>
     </w:p>
     <w:p>
@@ -519,36 +451,8 @@
           <w:color w:val="0B0B0B"/>
           <w:shd w:val="clear" w:color="auto" w:fill="FFFFFF"/>
         </w:rPr>
-        <w:t>./</w:t>
-      </w:r>
-      <w:proofErr w:type="spellStart"/>
-      <w:r>
-        <w:rPr>
-          <w:rFonts w:ascii="Arial" w:hAnsi="Arial" w:cs="Arial"/>
-          <w:color w:val="0B0B0B"/>
-          <w:shd w:val="clear" w:color="auto" w:fill="FFFFFF"/>
-        </w:rPr>
-        <w:t>src</w:t>
-      </w:r>
-      <w:proofErr w:type="spellEnd"/>
-      <w:r>
-        <w:rPr>
-          <w:rFonts w:ascii="Arial" w:hAnsi="Arial" w:cs="Arial"/>
-          <w:color w:val="0B0B0B"/>
-          <w:shd w:val="clear" w:color="auto" w:fill="FFFFFF"/>
-        </w:rPr>
-        <w:t>/</w:t>
-      </w:r>
-      <w:proofErr w:type="spellStart"/>
-      <w:r>
-        <w:rPr>
-          <w:rFonts w:ascii="Arial" w:hAnsi="Arial" w:cs="Arial"/>
-          <w:color w:val="0B0B0B"/>
-          <w:shd w:val="clear" w:color="auto" w:fill="FFFFFF"/>
-        </w:rPr>
-        <w:t>server.ts</w:t>
-      </w:r>
-      <w:proofErr w:type="spellEnd"/>
+        <w:t>./src/server.ts</w:t>
+      </w:r>
       <w:r>
         <w:rPr>
           <w:rFonts w:ascii="Arial" w:hAnsi="Arial" w:cs="Arial"/>
@@ -778,7 +682,6 @@
         </w:rPr>
         <w:t>Follow the process described in the course to “</w:t>
       </w:r>
-      <w:proofErr w:type="spellStart"/>
       <w:r>
         <w:rPr>
           <w:rFonts w:ascii="Arial" w:hAnsi="Arial" w:cs="Arial"/>
@@ -786,46 +689,15 @@
           <w:color w:val="0B0B0B"/>
           <w:shd w:val="clear" w:color="auto" w:fill="FFFFFF"/>
         </w:rPr>
-        <w:t>eb</w:t>
-      </w:r>
-      <w:proofErr w:type="spellEnd"/>
-      <w:r>
-        <w:rPr>
-          <w:rFonts w:ascii="Arial" w:hAnsi="Arial" w:cs="Arial"/>
-          <w:i/>
+        <w:t>eb init</w:t>
+      </w:r>
+      <w:r>
+        <w:rPr>
+          <w:rFonts w:ascii="Arial" w:hAnsi="Arial" w:cs="Arial"/>
           <w:color w:val="0B0B0B"/>
           <w:shd w:val="clear" w:color="auto" w:fill="FFFFFF"/>
         </w:rPr>
-        <w:t xml:space="preserve"> </w:t>
-      </w:r>
-      <w:proofErr w:type="spellStart"/>
-      <w:r>
-        <w:rPr>
-          <w:rFonts w:ascii="Arial" w:hAnsi="Arial" w:cs="Arial"/>
-          <w:i/>
-          <w:color w:val="0B0B0B"/>
-          <w:shd w:val="clear" w:color="auto" w:fill="FFFFFF"/>
-        </w:rPr>
-        <w:t>init</w:t>
-      </w:r>
-      <w:proofErr w:type="spellEnd"/>
-      <w:proofErr w:type="gramStart"/>
-      <w:r>
-        <w:rPr>
-          <w:rFonts w:ascii="Arial" w:hAnsi="Arial" w:cs="Arial"/>
-          <w:color w:val="0B0B0B"/>
-          <w:shd w:val="clear" w:color="auto" w:fill="FFFFFF"/>
-        </w:rPr>
-        <w:t>” :</w:t>
-      </w:r>
-      <w:proofErr w:type="gramEnd"/>
-      <w:r>
-        <w:rPr>
-          <w:rFonts w:ascii="Arial" w:hAnsi="Arial" w:cs="Arial"/>
-          <w:color w:val="0B0B0B"/>
-          <w:shd w:val="clear" w:color="auto" w:fill="FFFFFF"/>
-        </w:rPr>
-        <w:t> a new application</w:t>
+        <w:t>” : a new application</w:t>
       </w:r>
     </w:p>
     <w:p>
@@ -913,43 +785,15 @@
           <w:color w:val="0B0B0B"/>
           <w:shd w:val="clear" w:color="auto" w:fill="FFFFFF"/>
         </w:rPr>
-        <w:t xml:space="preserve">A new environment to deploy your image-filter </w:t>
-      </w:r>
-      <w:proofErr w:type="gramStart"/>
-      <w:r>
-        <w:rPr>
-          <w:rFonts w:ascii="Arial" w:hAnsi="Arial" w:cs="Arial"/>
-          <w:color w:val="0B0B0B"/>
-          <w:shd w:val="clear" w:color="auto" w:fill="FFFFFF"/>
-        </w:rPr>
-        <w:t>service :</w:t>
-      </w:r>
-      <w:proofErr w:type="gramEnd"/>
-      <w:r>
-        <w:rPr>
-          <w:rFonts w:ascii="Arial" w:hAnsi="Arial" w:cs="Arial"/>
-          <w:color w:val="0B0B0B"/>
-          <w:shd w:val="clear" w:color="auto" w:fill="FFFFFF"/>
-        </w:rPr>
-        <w:t xml:space="preserve"> “</w:t>
-      </w:r>
-      <w:proofErr w:type="spellStart"/>
+        <w:t>A new environment to deploy your image-filter service : “</w:t>
+      </w:r>
       <w:r>
         <w:rPr>
           <w:rFonts w:ascii="Arial" w:hAnsi="Arial" w:cs="Arial"/>
           <w:i/>
           <w:color w:val="1A202C"/>
         </w:rPr>
-        <w:t>eb</w:t>
-      </w:r>
-      <w:proofErr w:type="spellEnd"/>
-      <w:r>
-        <w:rPr>
-          <w:rFonts w:ascii="Arial" w:hAnsi="Arial" w:cs="Arial"/>
-          <w:i/>
-          <w:color w:val="1A202C"/>
-        </w:rPr>
-        <w:t xml:space="preserve"> create</w:t>
+        <w:t>eb create</w:t>
       </w:r>
       <w:r>
         <w:rPr>
@@ -1051,15 +895,7 @@
         <w:ind w:firstLine="720"/>
       </w:pPr>
       <w:r>
-        <w:t>Command “</w:t>
-      </w:r>
-      <w:proofErr w:type="spellStart"/>
-      <w:r>
-        <w:t>eb</w:t>
-      </w:r>
-      <w:proofErr w:type="spellEnd"/>
-      <w:r>
-        <w:t xml:space="preserve"> deploy”</w:t>
+        <w:t>Command “eb deploy”</w:t>
       </w:r>
     </w:p>
     <w:p>
@@ -1283,28 +1119,14 @@
       <w:pPr>
         <w:rPr>
           <w:rStyle w:val="Hyperlink"/>
-          <w:rFonts w:ascii="Open Sans" w:hAnsi="Open Sans"/>
+          <w:rFonts w:ascii="Open Sans" w:hAnsi="Open Sans" w:hint="eastAsia"/>
           <w:color w:val="017A9B"/>
           <w:sz w:val="21"/>
           <w:szCs w:val="21"/>
           <w:shd w:val="clear" w:color="auto" w:fill="FFFFFF"/>
         </w:rPr>
       </w:pPr>
-      <w:hyperlink r:id="rId13" w:history="1">
-        <w:r>
-          <w:rPr>
-            <w:rStyle w:val="Hyperlink"/>
-            <w:rFonts w:ascii="Open Sans" w:hAnsi="Open Sans"/>
-            <w:sz w:val="21"/>
-            <w:szCs w:val="21"/>
-            <w:shd w:val="clear" w:color="auto" w:fill="FFFFFF"/>
-          </w:rPr>
-          <w:t>http://image-filter-starter-code-sangvv.us-east-1.elasticbeanstalk.com/filteredimage?image_url=https://upload.wikimedia.org/wikipedia/commons/b/bd/Golden_tabby_and_white_kitten_n01.jpg</w:t>
-        </w:r>
-      </w:hyperlink>
-    </w:p>
-    <w:p>
-      <w:pPr>
+      <w:r>
         <w:rPr>
           <w:rStyle w:val="Hyperlink"/>
           <w:rFonts w:ascii="Open Sans" w:hAnsi="Open Sans"/>
@@ -1313,7 +1135,8 @@
           <w:szCs w:val="21"/>
           <w:shd w:val="clear" w:color="auto" w:fill="FFFFFF"/>
         </w:rPr>
-      </w:pPr>
+        <w:t>http://image-filter-starter-code-sangvv.us-east-1.elasticbeanstalk.com/filteredimage?image_url=https://upload.wikimedia.org/wikipedia/commons/b/bd/Golden_tabby_and_white_kitten_n01.jpg</w:t>
+      </w:r>
     </w:p>
     <w:p>
       <w:r>
@@ -1336,7 +1159,7 @@
                     <pic:cNvPicPr/>
                   </pic:nvPicPr>
                   <pic:blipFill>
-                    <a:blip r:embed="rId14"/>
+                    <a:blip r:embed="rId13"/>
                     <a:stretch>
                       <a:fillRect/>
                     </a:stretch>
@@ -1368,6 +1191,47 @@
     <w:p>
       <w:pPr>
         <w:pStyle w:val="ListParagraph"/>
+        <w:rPr>
+          <w:b/>
+        </w:rPr>
+      </w:pPr>
+    </w:p>
+    <w:p>
+      <w:pPr>
+        <w:pStyle w:val="ListParagraph"/>
+        <w:rPr>
+          <w:b/>
+        </w:rPr>
+      </w:pPr>
+    </w:p>
+    <w:p>
+      <w:pPr>
+        <w:rPr>
+          <w:b/>
+        </w:rPr>
+      </w:pPr>
+      <w:bookmarkStart w:id="0" w:name="_GoBack"/>
+      <w:bookmarkEnd w:id="0"/>
+    </w:p>
+    <w:p>
+      <w:pPr>
+        <w:pStyle w:val="ListParagraph"/>
+        <w:rPr>
+          <w:b/>
+        </w:rPr>
+      </w:pPr>
+    </w:p>
+    <w:p>
+      <w:pPr>
+        <w:pStyle w:val="ListParagraph"/>
+        <w:rPr>
+          <w:b/>
+        </w:rPr>
+      </w:pPr>
+    </w:p>
+    <w:p>
+      <w:pPr>
+        <w:pStyle w:val="ListParagraph"/>
         <w:numPr>
           <w:ilvl w:val="0"/>
           <w:numId w:val="6"/>
@@ -1404,20 +1268,26 @@
       <w:r>
         <w:t>Elastic Beanstalk</w:t>
       </w:r>
-    </w:p>
-    <w:p>
-      <w:pPr>
-        <w:pStyle w:val="ListParagraph"/>
-        <w:rPr>
-          <w:b/>
-        </w:rPr>
-      </w:pPr>
-    </w:p>
-    <w:p>
-      <w:pPr>
-        <w:pStyle w:val="ListParagraph"/>
-      </w:pPr>
-      <w:hyperlink r:id="rId15" w:history="1">
+      <w:r>
+        <w:t xml:space="preserve"> Url :</w:t>
+      </w:r>
+    </w:p>
+    <w:p>
+      <w:pPr>
+        <w:pStyle w:val="ListParagraph"/>
+        <w:rPr>
+          <w:b/>
+        </w:rPr>
+      </w:pPr>
+    </w:p>
+    <w:p>
+      <w:pPr>
+        <w:pStyle w:val="ListParagraph"/>
+        <w:rPr>
+          <w:rStyle w:val="Hyperlink"/>
+        </w:rPr>
+      </w:pPr>
+      <w:hyperlink r:id="rId14" w:history="1">
         <w:r>
           <w:rPr>
             <w:rStyle w:val="Hyperlink"/>
@@ -1429,31 +1299,51 @@
     <w:p>
       <w:pPr>
         <w:pStyle w:val="ListParagraph"/>
-      </w:pPr>
-    </w:p>
-    <w:p>
-      <w:pPr>
-        <w:pStyle w:val="ListParagraph"/>
-      </w:pPr>
-    </w:p>
-    <w:p>
-      <w:pPr>
-        <w:pStyle w:val="ListParagraph"/>
-      </w:pPr>
-      <w:proofErr w:type="spellStart"/>
+        <w:rPr>
+          <w:rStyle w:val="Hyperlink"/>
+        </w:rPr>
+      </w:pPr>
+    </w:p>
+    <w:p>
+      <w:pPr>
+        <w:pStyle w:val="ListParagraph"/>
+      </w:pPr>
+      <w:r>
+        <w:t>http://image-filter-starter-code-sangvv.us-east-1.elasticbeanstalk.com/filteredimage?image_url=https://upload.wikimedia.org/wikipedia/commons/b/bd/Golden_tabby_and_white_kitten_n01.jpg</w:t>
+      </w:r>
+    </w:p>
+    <w:p>
+      <w:pPr>
+        <w:pStyle w:val="ListParagraph"/>
+      </w:pPr>
+    </w:p>
+    <w:p>
+      <w:pPr>
+        <w:pStyle w:val="ListParagraph"/>
+      </w:pPr>
       <w:r>
         <w:t>Git</w:t>
       </w:r>
-      <w:proofErr w:type="spellEnd"/>
       <w:r>
         <w:t xml:space="preserve"> </w:t>
       </w:r>
-    </w:p>
-    <w:p>
-      <w:r>
-        <w:tab/>
-      </w:r>
-      <w:r>
+      <w:r>
+        <w:t>Url :</w:t>
+      </w:r>
+    </w:p>
+    <w:p>
+      <w:pPr>
+        <w:pStyle w:val="ListParagraph"/>
+      </w:pPr>
+    </w:p>
+    <w:p>
+      <w:pPr>
+        <w:pStyle w:val="ListParagraph"/>
+      </w:pPr>
+      <w:r>
+        <w:rPr>
+          <w:rStyle w:val="Hyperlink"/>
+        </w:rPr>
         <w:t>https://github.com/SangSungSuong/YourOwnInstagram.git</w:t>
       </w:r>
     </w:p>
@@ -1461,54 +1351,6 @@
       <w:pPr>
         <w:pStyle w:val="ListParagraph"/>
       </w:pPr>
-      <w:r>
-        <w:rPr>
-          <w:noProof/>
-        </w:rPr>
-        <w:lastRenderedPageBreak/>
-        <w:drawing>
-          <wp:inline distT="0" distB="0" distL="0" distR="0" wp14:anchorId="4E69CD79" wp14:editId="63DB7A20">
-            <wp:extent cx="5943600" cy="5086985"/>
-            <wp:effectExtent l="0" t="0" r="0" b="0"/>
-            <wp:docPr id="10" name="Picture 10"/>
-            <wp:cNvGraphicFramePr>
-              <a:graphicFrameLocks xmlns:a="http://schemas.openxmlformats.org/drawingml/2006/main" noChangeAspect="1"/>
-            </wp:cNvGraphicFramePr>
-            <a:graphic xmlns:a="http://schemas.openxmlformats.org/drawingml/2006/main">
-              <a:graphicData uri="http://schemas.openxmlformats.org/drawingml/2006/picture">
-                <pic:pic xmlns:pic="http://schemas.openxmlformats.org/drawingml/2006/picture">
-                  <pic:nvPicPr>
-                    <pic:cNvPr id="1" name=""/>
-                    <pic:cNvPicPr/>
-                  </pic:nvPicPr>
-                  <pic:blipFill>
-                    <a:blip r:embed="rId16"/>
-                    <a:stretch>
-                      <a:fillRect/>
-                    </a:stretch>
-                  </pic:blipFill>
-                  <pic:spPr>
-                    <a:xfrm>
-                      <a:off x="0" y="0"/>
-                      <a:ext cx="5943600" cy="5086985"/>
-                    </a:xfrm>
-                    <a:prstGeom prst="rect">
-                      <a:avLst/>
-                    </a:prstGeom>
-                  </pic:spPr>
-                </pic:pic>
-              </a:graphicData>
-            </a:graphic>
-          </wp:inline>
-        </w:drawing>
-      </w:r>
-      <w:bookmarkStart w:id="0" w:name="_GoBack"/>
-      <w:bookmarkEnd w:id="0"/>
-    </w:p>
-    <w:p>
-      <w:pPr>
-        <w:pStyle w:val="ListParagraph"/>
-      </w:pPr>
     </w:p>
     <w:p>
       <w:pPr>
@@ -1516,53 +1358,7 @@
         <w:jc w:val="both"/>
       </w:pPr>
       <w:r>
-        <w:rPr>
-          <w:noProof/>
-        </w:rPr>
-        <w:drawing>
-          <wp:inline distT="0" distB="0" distL="0" distR="0" wp14:anchorId="736BDA5A" wp14:editId="63876537">
-            <wp:extent cx="5943600" cy="2181225"/>
-            <wp:effectExtent l="0" t="0" r="0" b="9525"/>
-            <wp:docPr id="11" name="Picture 11"/>
-            <wp:cNvGraphicFramePr>
-              <a:graphicFrameLocks xmlns:a="http://schemas.openxmlformats.org/drawingml/2006/main" noChangeAspect="1"/>
-            </wp:cNvGraphicFramePr>
-            <a:graphic xmlns:a="http://schemas.openxmlformats.org/drawingml/2006/main">
-              <a:graphicData uri="http://schemas.openxmlformats.org/drawingml/2006/picture">
-                <pic:pic xmlns:pic="http://schemas.openxmlformats.org/drawingml/2006/picture">
-                  <pic:nvPicPr>
-                    <pic:cNvPr id="1" name=""/>
-                    <pic:cNvPicPr/>
-                  </pic:nvPicPr>
-                  <pic:blipFill>
-                    <a:blip r:embed="rId17"/>
-                    <a:stretch>
-                      <a:fillRect/>
-                    </a:stretch>
-                  </pic:blipFill>
-                  <pic:spPr>
-                    <a:xfrm>
-                      <a:off x="0" y="0"/>
-                      <a:ext cx="5943600" cy="2181225"/>
-                    </a:xfrm>
-                    <a:prstGeom prst="rect">
-                      <a:avLst/>
-                    </a:prstGeom>
-                  </pic:spPr>
-                </pic:pic>
-              </a:graphicData>
-            </a:graphic>
-          </wp:inline>
-        </w:drawing>
-      </w:r>
-    </w:p>
-    <w:p>
-      <w:pPr>
-        <w:pStyle w:val="ListParagraph"/>
-        <w:jc w:val="both"/>
-      </w:pPr>
-      <w:r>
-        <w:t>--------------------------------------------------------------------------------------------------------------------------------</w:t>
+        <w:t>-------------------------------------------------------------------------------------------------------------------------------</w:t>
       </w:r>
     </w:p>
     <w:p>

</xml_diff>